<commit_message>
update intervista and add file conclusioni
</commit_message>
<xml_diff>
--- a/Intervista.docx
+++ b/Intervista.docx
@@ -1106,84 +1106,76 @@
           <w:i/>
           <w:iCs/>
         </w:rPr>
+        <w:t xml:space="preserve"> PlaDat è una piattaforma costruita sulle tue esigenze e cerca di fornire tutte le informazioni necessarie per facilitare la ricerca. Quali sono le informazioni più rilevanti che determinano la scelta di un tirocinante?</w:t>
+      </w:r>
+    </w:p>
+    <w:p>
+      <w:pPr>
+        <w:rPr>
+          <w:rFonts w:ascii="Cambria" w:hAnsi="Cambria"/>
+        </w:rPr>
+      </w:pPr>
+    </w:p>
+    <w:p>
+      <w:pPr>
+        <w:rPr>
+          <w:rFonts w:ascii="Cambria" w:hAnsi="Cambria"/>
+        </w:rPr>
+      </w:pPr>
+      <w:r>
+        <w:rPr>
+          <w:rFonts w:ascii="Cambria" w:hAnsi="Cambria"/>
+        </w:rPr>
+        <w:t xml:space="preserve">La seguente domanda è collegata alla precedente. In questo caso si chiede </w:t>
+      </w:r>
+      <w:r>
+        <w:rPr>
+          <w:rFonts w:ascii="Cambria" w:hAnsi="Cambria"/>
+        </w:rPr>
+        <w:t>un’opinione</w:t>
+      </w:r>
+      <w:r>
+        <w:rPr>
+          <w:rFonts w:ascii="Cambria" w:hAnsi="Cambria"/>
+        </w:rPr>
         <w:t xml:space="preserve"> </w:t>
       </w:r>
       <w:r>
         <w:rPr>
           <w:rFonts w:ascii="Cambria" w:hAnsi="Cambria"/>
-          <w:i/>
-          <w:iCs/>
-        </w:rPr>
-        <w:t>PlaDat è una piattaforma costruita sulle tue esigenze e cerca di fornire tutte le informazioni necessarie per facilitare la ricerca. Quali sono le informazioni più rilevanti che determinano la scelta di un tirocinante?</w:t>
-      </w:r>
-    </w:p>
-    <w:p>
-      <w:pPr>
-        <w:rPr>
-          <w:rFonts w:ascii="Cambria" w:hAnsi="Cambria"/>
-        </w:rPr>
-      </w:pPr>
-    </w:p>
-    <w:p>
-      <w:pPr>
-        <w:rPr>
-          <w:rFonts w:ascii="Cambria" w:hAnsi="Cambria"/>
-        </w:rPr>
-      </w:pPr>
-      <w:r>
-        <w:rPr>
-          <w:rFonts w:ascii="Cambria" w:hAnsi="Cambria"/>
-        </w:rPr>
-        <w:t xml:space="preserve">La seguente domanda ha il compito di mettere in risalto eventuali difficoltà presenti nei metodi tradizionali di ricerca di tirocinanti e di sistemarle per evitare che si ripetano in PlaDat, garantendo un’esperienza utente ottimale. Inoltre, PlaDat nasce per facilitare questo </w:t>
+        </w:rPr>
+        <w:t>esplicita</w:t>
+      </w:r>
+      <w:r>
+        <w:rPr>
+          <w:rFonts w:ascii="Cambria" w:hAnsi="Cambria"/>
+        </w:rPr>
+        <w:t xml:space="preserve"> con lo scopo di capire se il soggetto intervistato, a seguito delle risposte alle precedenti domande, utilizzerebbe la piattaforma o meno.</w:t>
+      </w:r>
+      <w:r>
+        <w:rPr>
+          <w:rFonts w:ascii="Cambria" w:hAnsi="Cambria"/>
+        </w:rPr>
+        <w:t xml:space="preserve"> Viene anche chiesta </w:t>
+      </w:r>
+      <w:r>
+        <w:rPr>
+          <w:rFonts w:ascii="Cambria" w:hAnsi="Cambria"/>
+        </w:rPr>
+        <w:t>un’opinione</w:t>
+      </w:r>
+      <w:r>
+        <w:rPr>
+          <w:rFonts w:ascii="Cambria" w:hAnsi="Cambria"/>
+        </w:rPr>
+        <w:t xml:space="preserve"> </w:t>
       </w:r>
       <w:r>
         <w:rPr>
           <w:rFonts w:ascii="Cambria" w:hAnsi="Cambria"/>
         </w:rPr>
         <w:lastRenderedPageBreak/>
-        <w:t xml:space="preserve">processo di </w:t>
-      </w:r>
-      <w:r>
-        <w:rPr>
-          <w:rFonts w:ascii="Cambria" w:hAnsi="Cambria"/>
-        </w:rPr>
-        <w:t>ricerca; perciò,</w:t>
-      </w:r>
-      <w:r>
-        <w:rPr>
-          <w:rFonts w:ascii="Cambria" w:hAnsi="Cambria"/>
-        </w:rPr>
-        <w:t xml:space="preserve"> capire quanto </w:t>
-      </w:r>
-      <w:r>
-        <w:rPr>
-          <w:rFonts w:ascii="Cambria" w:hAnsi="Cambria"/>
-        </w:rPr>
-        <w:t xml:space="preserve">effettivamente può </w:t>
-      </w:r>
-      <w:r>
-        <w:rPr>
-          <w:rFonts w:ascii="Cambria" w:hAnsi="Cambria"/>
-        </w:rPr>
-        <w:t>semplificare</w:t>
-      </w:r>
-      <w:r>
-        <w:rPr>
-          <w:rFonts w:ascii="Cambria" w:hAnsi="Cambria"/>
-        </w:rPr>
-        <w:t xml:space="preserve"> questo </w:t>
-      </w:r>
-      <w:r>
-        <w:rPr>
-          <w:rFonts w:ascii="Cambria" w:hAnsi="Cambria"/>
-        </w:rPr>
-        <w:t>compito</w:t>
-      </w:r>
-      <w:r>
-        <w:rPr>
-          <w:rFonts w:ascii="Cambria" w:hAnsi="Cambria"/>
-        </w:rPr>
-        <w:t xml:space="preserve"> significa capire effettivamente il suo potenziale e il suo successo. </w:t>
+        <w:t xml:space="preserve">personale su quanto i colleghi, intesi come persone che compiono la stessa tipologia di lavoro, potrebbero utilizzare la piattaforma. </w:t>
       </w:r>
     </w:p>
     <w:p>
@@ -1214,47 +1206,63 @@
           <w:i/>
           <w:iCs/>
         </w:rPr>
-        <w:t>Ritie</w:t>
-      </w:r>
-      <w:r>
-        <w:rPr>
-          <w:rFonts w:ascii="Cambria" w:hAnsi="Cambria"/>
-          <w:i/>
-          <w:iCs/>
-        </w:rPr>
-        <w:t>ni</w:t>
-      </w:r>
-      <w:r>
-        <w:rPr>
-          <w:rFonts w:ascii="Cambria" w:hAnsi="Cambria"/>
-          <w:i/>
-          <w:iCs/>
-        </w:rPr>
-        <w:t xml:space="preserve"> complesso trovare nuovi tirocinanti</w:t>
-      </w:r>
-      <w:r>
-        <w:rPr>
-          <w:rFonts w:ascii="Cambria" w:hAnsi="Cambria"/>
-          <w:i/>
-          <w:iCs/>
-        </w:rPr>
-        <w:t xml:space="preserve"> </w:t>
-      </w:r>
-      <w:r>
-        <w:rPr>
-          <w:rFonts w:ascii="Cambria" w:hAnsi="Cambria"/>
-          <w:i/>
-          <w:iCs/>
-        </w:rPr>
-        <w:t>utilizzando la strategia di selezione che utilizzi attualmente</w:t>
-      </w:r>
-      <w:r>
-        <w:rPr>
-          <w:rFonts w:ascii="Cambria" w:hAnsi="Cambria"/>
-          <w:i/>
-          <w:iCs/>
-        </w:rPr>
-        <w:t xml:space="preserve">? </w:t>
+        <w:t xml:space="preserve">Poiché </w:t>
+      </w:r>
+      <w:r>
+        <w:rPr>
+          <w:rFonts w:ascii="Cambria" w:hAnsi="Cambria"/>
+          <w:i/>
+          <w:iCs/>
+        </w:rPr>
+        <w:t>PlaDat viene realizzata cercando di seguire il più possibile le tue esigenze e quelle dei tuoi colleghi, q</w:t>
+      </w:r>
+      <w:r>
+        <w:rPr>
+          <w:rFonts w:ascii="Cambria" w:hAnsi="Cambria"/>
+          <w:i/>
+          <w:iCs/>
+        </w:rPr>
+        <w:t xml:space="preserve">uanto pensi che </w:t>
+      </w:r>
+      <w:r>
+        <w:rPr>
+          <w:rFonts w:ascii="Cambria" w:hAnsi="Cambria"/>
+          <w:i/>
+          <w:iCs/>
+        </w:rPr>
+        <w:t>utilizzer</w:t>
+      </w:r>
+      <w:r>
+        <w:rPr>
+          <w:rFonts w:ascii="Cambria" w:hAnsi="Cambria"/>
+          <w:i/>
+          <w:iCs/>
+        </w:rPr>
+        <w:t>esti</w:t>
+      </w:r>
+      <w:r>
+        <w:rPr>
+          <w:rFonts w:ascii="Cambria" w:hAnsi="Cambria"/>
+          <w:i/>
+          <w:iCs/>
+        </w:rPr>
+        <w:t xml:space="preserve"> questa piattaforma</w:t>
+      </w:r>
+      <w:r>
+        <w:rPr>
+          <w:rFonts w:ascii="Cambria" w:hAnsi="Cambria"/>
+          <w:i/>
+          <w:iCs/>
+        </w:rPr>
+        <w:t xml:space="preserve"> per la ricerca di tirocinanti?</w:t>
+      </w:r>
+      <w:r>
+        <w:rPr>
+          <w:rFonts w:ascii="Cambria" w:hAnsi="Cambria"/>
+          <w:i/>
+          <w:iCs/>
+        </w:rPr>
+        <w:t xml:space="preserve"> Quanti pensi che la potrebbero usare i tuoi colleghi?</w:t>
       </w:r>
     </w:p>
     <w:p>
@@ -1275,19 +1283,7 @@
         <w:rPr>
           <w:rFonts w:ascii="Cambria" w:hAnsi="Cambria"/>
         </w:rPr>
-        <w:t>La seguente domanda ha lo scopo di capire quanto l’intervistato sarebbe disposto a cambiare strategia di ricerca di tirocinanti, ovvero quanto sarebbe disposto a incominciare ad utilizzare PlaDat rispetto a piattaforme di competitor come Tutored</w:t>
-      </w:r>
-      <w:r>
-        <w:rPr>
-          <w:rFonts w:ascii="Cambria" w:hAnsi="Cambria"/>
-        </w:rPr>
-        <w:t xml:space="preserve">, </w:t>
-      </w:r>
-      <w:r>
-        <w:rPr>
-          <w:rFonts w:ascii="Cambria" w:hAnsi="Cambria"/>
-        </w:rPr>
-        <w:t>ecc…</w:t>
+        <w:t xml:space="preserve">La seguente domanda è una domanda di discussione che ha lo scopo effettuare un’analisi libera e più dettagliata in modo da estrapolare ulteriori informazioni di carattere generale. Si lascia piena libertà all’intervistato di esprimere la propria opinione. </w:t>
       </w:r>
     </w:p>
     <w:p>
@@ -1317,41 +1313,165 @@
           <w:i/>
           <w:iCs/>
         </w:rPr>
-        <w:t>Essendo a conoscenza di tutte le funzionalità che possiede PlaDat</w:t>
-      </w:r>
-      <w:r>
-        <w:rPr>
-          <w:rFonts w:ascii="Cambria" w:hAnsi="Cambria"/>
-          <w:i/>
-          <w:iCs/>
-        </w:rPr>
-        <w:t>, quanto saresti disposto ad utilizzarla come strategia di selezione principale?</w:t>
-      </w:r>
-    </w:p>
-    <w:p>
-      <w:pPr>
-        <w:rPr>
-          <w:rFonts w:ascii="Cambria" w:hAnsi="Cambria"/>
-        </w:rPr>
-      </w:pPr>
-    </w:p>
-    <w:p>
-      <w:pPr>
-        <w:rPr>
-          <w:rFonts w:ascii="Cambria" w:hAnsi="Cambria"/>
-        </w:rPr>
-      </w:pPr>
-      <w:r>
-        <w:rPr>
-          <w:rFonts w:ascii="Cambria" w:hAnsi="Cambria"/>
-        </w:rPr>
-        <w:t xml:space="preserve">La seguente domanda è collegata alla precedente. In questo caso si chiede </w:t>
-      </w:r>
-      <w:r>
-        <w:rPr>
-          <w:rFonts w:ascii="Cambria" w:hAnsi="Cambria"/>
-        </w:rPr>
-        <w:t>un’opinione</w:t>
+        <w:t xml:space="preserve">Hai </w:t>
+      </w:r>
+      <w:r>
+        <w:rPr>
+          <w:rFonts w:ascii="Cambria" w:hAnsi="Cambria"/>
+          <w:i/>
+          <w:iCs/>
+        </w:rPr>
+        <w:t>ulteriori</w:t>
+      </w:r>
+      <w:r>
+        <w:rPr>
+          <w:rFonts w:ascii="Cambria" w:hAnsi="Cambria"/>
+          <w:i/>
+          <w:iCs/>
+        </w:rPr>
+        <w:t xml:space="preserve"> osservazioni che consideri importanti e che vorresti </w:t>
+      </w:r>
+      <w:r>
+        <w:rPr>
+          <w:rFonts w:ascii="Cambria" w:hAnsi="Cambria"/>
+          <w:i/>
+          <w:iCs/>
+        </w:rPr>
+        <w:t>sottolineare?</w:t>
+      </w:r>
+    </w:p>
+    <w:p>
+      <w:pPr>
+        <w:rPr>
+          <w:rFonts w:ascii="Cambria" w:hAnsi="Cambria"/>
+          <w:b/>
+          <w:bCs/>
+        </w:rPr>
+      </w:pPr>
+    </w:p>
+    <w:p>
+      <w:pPr>
+        <w:rPr>
+          <w:rFonts w:ascii="Cambria" w:hAnsi="Cambria"/>
+          <w:b/>
+          <w:bCs/>
+        </w:rPr>
+      </w:pPr>
+    </w:p>
+    <w:p>
+      <w:pPr>
+        <w:rPr>
+          <w:rFonts w:ascii="Cambria" w:hAnsi="Cambria"/>
+          <w:b/>
+          <w:bCs/>
+        </w:rPr>
+      </w:pPr>
+      <w:r>
+        <w:rPr>
+          <w:rFonts w:ascii="Cambria" w:hAnsi="Cambria"/>
+          <w:b/>
+          <w:bCs/>
+        </w:rPr>
+        <w:t>Domande specifiche riguardanti la piattaforma</w:t>
+      </w:r>
+    </w:p>
+    <w:p>
+      <w:pPr>
+        <w:rPr>
+          <w:rFonts w:ascii="Cambria" w:hAnsi="Cambria"/>
+        </w:rPr>
+      </w:pPr>
+      <w:r>
+        <w:rPr>
+          <w:rFonts w:ascii="Cambria" w:hAnsi="Cambria"/>
+        </w:rPr>
+        <w:t>Questa terza sezione di domande comprende dei quesiti che hanno lo scopo di analizzare quali caratteristiche di PlaDat un HR rit</w:t>
+      </w:r>
+      <w:r>
+        <w:rPr>
+          <w:rFonts w:ascii="Cambria" w:hAnsi="Cambria"/>
+        </w:rPr>
+        <w:t>iene</w:t>
+      </w:r>
+      <w:r>
+        <w:rPr>
+          <w:rFonts w:ascii="Cambria" w:hAnsi="Cambria"/>
+        </w:rPr>
+        <w:t xml:space="preserve"> util</w:t>
+      </w:r>
+      <w:r>
+        <w:rPr>
+          <w:rFonts w:ascii="Cambria" w:hAnsi="Cambria"/>
+        </w:rPr>
+        <w:t>e</w:t>
+      </w:r>
+      <w:r>
+        <w:rPr>
+          <w:rFonts w:ascii="Cambria" w:hAnsi="Cambria"/>
+        </w:rPr>
+        <w:t xml:space="preserve"> per ricercare tirocinanti qualificati. Le domande portano l’intervistato a fare </w:t>
+      </w:r>
+      <w:r>
+        <w:rPr>
+          <w:rFonts w:ascii="Cambria" w:hAnsi="Cambria"/>
+        </w:rPr>
+        <w:t>un’analisi</w:t>
+      </w:r>
+      <w:r>
+        <w:rPr>
+          <w:rFonts w:ascii="Cambria" w:hAnsi="Cambria"/>
+        </w:rPr>
+        <w:t xml:space="preserve"> approfondita, in modo da scoprire cosa cerca e cosa vuole precisamente che ci sia all’interno della piattaforma e cose le varie funzionalità devono prevedere. </w:t>
+      </w:r>
+    </w:p>
+    <w:p>
+      <w:pPr>
+        <w:rPr>
+          <w:rFonts w:ascii="Cambria" w:hAnsi="Cambria"/>
+        </w:rPr>
+      </w:pPr>
+    </w:p>
+    <w:p>
+      <w:pPr>
+        <w:rPr>
+          <w:rFonts w:ascii="Cambria" w:hAnsi="Cambria"/>
+        </w:rPr>
+      </w:pPr>
+      <w:r>
+        <w:rPr>
+          <w:rFonts w:ascii="Cambria" w:hAnsi="Cambria"/>
+        </w:rPr>
+        <w:t>La seguente domanda ha lo scopo di comprendere come</w:t>
+      </w:r>
+      <w:r>
+        <w:rPr>
+          <w:rFonts w:ascii="Cambria" w:hAnsi="Cambria"/>
+        </w:rPr>
+        <w:t xml:space="preserve"> l’intervistato vuole</w:t>
+      </w:r>
+      <w:r>
+        <w:rPr>
+          <w:rFonts w:ascii="Cambria" w:hAnsi="Cambria"/>
+        </w:rPr>
+        <w:t xml:space="preserve"> che venga effettuata la ricerca delle proposte all’interno della piattaforma. </w:t>
+      </w:r>
+      <w:r>
+        <w:rPr>
+          <w:rFonts w:ascii="Cambria" w:hAnsi="Cambria"/>
+        </w:rPr>
+        <w:t xml:space="preserve">Ognuno potrebbe esigere caratteristiche differenti in modo che la propria proposta </w:t>
+      </w:r>
+      <w:r>
+        <w:rPr>
+          <w:rFonts w:ascii="Cambria" w:hAnsi="Cambria"/>
+        </w:rPr>
+        <w:t xml:space="preserve">venga messa in risalto </w:t>
+      </w:r>
+      <w:r>
+        <w:rPr>
+          <w:rFonts w:ascii="Cambria" w:hAnsi="Cambria"/>
+        </w:rPr>
+        <w:t>rispetto alle altre.</w:t>
       </w:r>
       <w:r>
         <w:rPr>
@@ -1359,40 +1479,9 @@
         </w:rPr>
         <w:t xml:space="preserve"> </w:t>
       </w:r>
-      <w:r>
-        <w:rPr>
-          <w:rFonts w:ascii="Cambria" w:hAnsi="Cambria"/>
-        </w:rPr>
-        <w:t>esplicita</w:t>
-      </w:r>
-      <w:r>
-        <w:rPr>
-          <w:rFonts w:ascii="Cambria" w:hAnsi="Cambria"/>
-        </w:rPr>
-        <w:t xml:space="preserve"> con lo scopo di capire se il soggetto intervistato, a seguito delle risposte alle precedenti domande, utilizzerebbe la piattaforma o meno.</w:t>
-      </w:r>
-      <w:r>
-        <w:rPr>
-          <w:rFonts w:ascii="Cambria" w:hAnsi="Cambria"/>
-        </w:rPr>
-        <w:t xml:space="preserve"> Viene anche chiesta </w:t>
-      </w:r>
-      <w:r>
-        <w:rPr>
-          <w:rFonts w:ascii="Cambria" w:hAnsi="Cambria"/>
-        </w:rPr>
-        <w:t>un’opinione</w:t>
-      </w:r>
-      <w:r>
-        <w:rPr>
-          <w:rFonts w:ascii="Cambria" w:hAnsi="Cambria"/>
-        </w:rPr>
-        <w:t xml:space="preserve"> personale su quanto i colleghi, intesi come persone che compiono la stessa tipologia di lavoro, potrebbero utilizzare la piattaforma. </w:t>
-      </w:r>
-    </w:p>
-    <w:p>
-      <w:pPr>
-        <w:jc w:val="center"/>
+    </w:p>
+    <w:p>
+      <w:pPr>
         <w:rPr>
           <w:rFonts w:ascii="Cambria" w:hAnsi="Cambria"/>
         </w:rPr>
@@ -1418,63 +1507,55 @@
           <w:i/>
           <w:iCs/>
         </w:rPr>
-        <w:t xml:space="preserve">Poiché </w:t>
-      </w:r>
-      <w:r>
-        <w:rPr>
-          <w:rFonts w:ascii="Cambria" w:hAnsi="Cambria"/>
-          <w:i/>
-          <w:iCs/>
-        </w:rPr>
-        <w:t>PlaDat viene realizzata cercando di seguire il più possibile le tue esigenze e quelle dei tuoi colleghi, q</w:t>
-      </w:r>
-      <w:r>
-        <w:rPr>
-          <w:rFonts w:ascii="Cambria" w:hAnsi="Cambria"/>
-          <w:i/>
-          <w:iCs/>
-        </w:rPr>
-        <w:t xml:space="preserve">uanto pensi che </w:t>
-      </w:r>
-      <w:r>
-        <w:rPr>
-          <w:rFonts w:ascii="Cambria" w:hAnsi="Cambria"/>
-          <w:i/>
-          <w:iCs/>
-        </w:rPr>
-        <w:t>utilizzer</w:t>
-      </w:r>
-      <w:r>
-        <w:rPr>
-          <w:rFonts w:ascii="Cambria" w:hAnsi="Cambria"/>
-          <w:i/>
-          <w:iCs/>
-        </w:rPr>
-        <w:t>esti</w:t>
-      </w:r>
-      <w:r>
-        <w:rPr>
-          <w:rFonts w:ascii="Cambria" w:hAnsi="Cambria"/>
-          <w:i/>
-          <w:iCs/>
-        </w:rPr>
-        <w:t xml:space="preserve"> questa piattaforma</w:t>
-      </w:r>
-      <w:r>
-        <w:rPr>
-          <w:rFonts w:ascii="Cambria" w:hAnsi="Cambria"/>
-          <w:i/>
-          <w:iCs/>
-        </w:rPr>
-        <w:t xml:space="preserve"> per la ricerca di tirocinanti?</w:t>
-      </w:r>
-      <w:r>
-        <w:rPr>
-          <w:rFonts w:ascii="Cambria" w:hAnsi="Cambria"/>
-          <w:i/>
-          <w:iCs/>
-        </w:rPr>
-        <w:t xml:space="preserve"> Quanti pensi che la potrebbero usare i tuoi colleghi?</w:t>
+        <w:t xml:space="preserve">In base alle informazioni </w:t>
+      </w:r>
+      <w:r>
+        <w:rPr>
+          <w:rFonts w:ascii="Cambria" w:hAnsi="Cambria"/>
+          <w:i/>
+          <w:iCs/>
+        </w:rPr>
+        <w:t>più</w:t>
+      </w:r>
+      <w:r>
+        <w:rPr>
+          <w:rFonts w:ascii="Cambria" w:hAnsi="Cambria"/>
+          <w:i/>
+          <w:iCs/>
+        </w:rPr>
+        <w:t xml:space="preserve"> importanti che hai detto e considerando che PlaDat permette la ricerca diretta di possibili</w:t>
+      </w:r>
+      <w:r>
+        <w:rPr>
+          <w:rFonts w:ascii="Cambria" w:hAnsi="Cambria"/>
+          <w:i/>
+          <w:iCs/>
+        </w:rPr>
+        <w:t xml:space="preserve"> tirocinanti, c</w:t>
+      </w:r>
+      <w:r>
+        <w:rPr>
+          <w:rFonts w:ascii="Cambria" w:hAnsi="Cambria"/>
+          <w:i/>
+          <w:iCs/>
+        </w:rPr>
+        <w:t>ome vorre</w:t>
+      </w:r>
+      <w:r>
+        <w:rPr>
+          <w:rFonts w:ascii="Cambria" w:hAnsi="Cambria"/>
+          <w:i/>
+          <w:iCs/>
+        </w:rPr>
+        <w:t>sti</w:t>
+      </w:r>
+      <w:r>
+        <w:rPr>
+          <w:rFonts w:ascii="Cambria" w:hAnsi="Cambria"/>
+          <w:i/>
+          <w:iCs/>
+        </w:rPr>
+        <w:t xml:space="preserve"> venisse effettuata la ricerca di candidati all’interno della piattaforma? (tramite categoria, …)</w:t>
       </w:r>
     </w:p>
     <w:p>
@@ -1487,19 +1568,33 @@
     </w:p>
     <w:p>
       <w:pPr>
-        <w:rPr>
-          <w:rFonts w:ascii="Cambria" w:hAnsi="Cambria"/>
-        </w:rPr>
-      </w:pPr>
-      <w:r>
-        <w:rPr>
-          <w:rFonts w:ascii="Cambria" w:hAnsi="Cambria"/>
-        </w:rPr>
-        <w:t xml:space="preserve">La seguente domanda è una domanda di discussione che ha lo scopo effettuare un’analisi libera e più dettagliata in modo da estrapolare ulteriori informazioni di carattere generale. Si lascia piena libertà all’intervistato di esprimere la propria opinione. </w:t>
-      </w:r>
-    </w:p>
-    <w:p>
-      <w:pPr>
+        <w:jc w:val="both"/>
+        <w:rPr>
+          <w:rFonts w:ascii="Cambria" w:hAnsi="Cambria"/>
+        </w:rPr>
+      </w:pPr>
+      <w:r>
+        <w:rPr>
+          <w:rFonts w:ascii="Cambria" w:hAnsi="Cambria"/>
+        </w:rPr>
+        <w:t>La seguente domanda ha l’obiettivo di capire se dare la possibilità all’intervistato di vedere chi ha visitato la proposta può essere una funzionalità che ritiene interessante oppure no. Questa domanda può determinare l’aggiunta di un nuovo requisito funzionale, a seconda delle risposte ottenute.</w:t>
+      </w:r>
+      <w:r>
+        <w:rPr>
+          <w:rFonts w:ascii="Cambria" w:hAnsi="Cambria"/>
+        </w:rPr>
+        <w:t xml:space="preserve"> All’intervistato potrebbe interessare di aver un metodo di ricerca di nuovi candidati alternativo che gli permette di trovare possibili tirocinanti non solo tramite la ricerca diretta</w:t>
+      </w:r>
+      <w:r>
+        <w:rPr>
+          <w:rFonts w:ascii="Cambria" w:hAnsi="Cambria"/>
+        </w:rPr>
+        <w:t>.</w:t>
+      </w:r>
+    </w:p>
+    <w:p>
+      <w:pPr>
+        <w:pStyle w:val="Paragrafoelenco"/>
         <w:rPr>
           <w:rFonts w:ascii="Cambria" w:hAnsi="Cambria"/>
         </w:rPr>
@@ -1525,163 +1620,96 @@
           <w:i/>
           <w:iCs/>
         </w:rPr>
-        <w:t xml:space="preserve">Hai </w:t>
-      </w:r>
-      <w:r>
-        <w:rPr>
-          <w:rFonts w:ascii="Cambria" w:hAnsi="Cambria"/>
-          <w:i/>
-          <w:iCs/>
-        </w:rPr>
-        <w:t>ulteriori</w:t>
-      </w:r>
-      <w:r>
-        <w:rPr>
-          <w:rFonts w:ascii="Cambria" w:hAnsi="Cambria"/>
-          <w:i/>
-          <w:iCs/>
-        </w:rPr>
-        <w:t xml:space="preserve"> osservazioni che consideri importanti e che vorresti </w:t>
-      </w:r>
-      <w:r>
-        <w:rPr>
-          <w:rFonts w:ascii="Cambria" w:hAnsi="Cambria"/>
-          <w:i/>
-          <w:iCs/>
-        </w:rPr>
-        <w:t>sottolineare?</w:t>
-      </w:r>
-    </w:p>
-    <w:p>
-      <w:pPr>
-        <w:rPr>
-          <w:rFonts w:ascii="Cambria" w:hAnsi="Cambria"/>
-          <w:b/>
-          <w:bCs/>
-        </w:rPr>
-      </w:pPr>
-    </w:p>
-    <w:p>
-      <w:pPr>
-        <w:rPr>
-          <w:rFonts w:ascii="Cambria" w:hAnsi="Cambria"/>
-          <w:b/>
-          <w:bCs/>
-        </w:rPr>
-      </w:pPr>
-    </w:p>
-    <w:p>
-      <w:pPr>
-        <w:rPr>
-          <w:rFonts w:ascii="Cambria" w:hAnsi="Cambria"/>
-          <w:b/>
-          <w:bCs/>
-        </w:rPr>
-      </w:pPr>
-      <w:r>
-        <w:rPr>
-          <w:rFonts w:ascii="Cambria" w:hAnsi="Cambria"/>
-          <w:b/>
-          <w:bCs/>
-        </w:rPr>
-        <w:t>Domande specifiche riguardanti la piattaforma</w:t>
-      </w:r>
-    </w:p>
-    <w:p>
-      <w:pPr>
-        <w:rPr>
-          <w:rFonts w:ascii="Cambria" w:hAnsi="Cambria"/>
-        </w:rPr>
-      </w:pPr>
-      <w:r>
-        <w:rPr>
-          <w:rFonts w:ascii="Cambria" w:hAnsi="Cambria"/>
-        </w:rPr>
-        <w:t>Questa terza sezione di domande comprende dei quesiti che hanno lo scopo di analizzare quali caratteristiche di PlaDat un HR rit</w:t>
-      </w:r>
-      <w:r>
-        <w:rPr>
-          <w:rFonts w:ascii="Cambria" w:hAnsi="Cambria"/>
-        </w:rPr>
-        <w:t>iene</w:t>
-      </w:r>
-      <w:r>
-        <w:rPr>
-          <w:rFonts w:ascii="Cambria" w:hAnsi="Cambria"/>
-        </w:rPr>
-        <w:t xml:space="preserve"> util</w:t>
-      </w:r>
-      <w:r>
-        <w:rPr>
-          <w:rFonts w:ascii="Cambria" w:hAnsi="Cambria"/>
-        </w:rPr>
-        <w:t>e</w:t>
-      </w:r>
-      <w:r>
-        <w:rPr>
-          <w:rFonts w:ascii="Cambria" w:hAnsi="Cambria"/>
-        </w:rPr>
-        <w:t xml:space="preserve"> per ricercare tirocinanti qualificati. Le domande portano l’intervistato a fare </w:t>
-      </w:r>
-      <w:r>
-        <w:rPr>
-          <w:rFonts w:ascii="Cambria" w:hAnsi="Cambria"/>
-        </w:rPr>
-        <w:t>un’analisi</w:t>
-      </w:r>
-      <w:r>
-        <w:rPr>
-          <w:rFonts w:ascii="Cambria" w:hAnsi="Cambria"/>
-        </w:rPr>
-        <w:t xml:space="preserve"> approfondita, in modo da scoprire cosa cerca e cosa vuole precisamente che ci sia all’interno della piattaforma e cose le varie funzionalità devono prevedere. </w:t>
-      </w:r>
-    </w:p>
-    <w:p>
-      <w:pPr>
-        <w:rPr>
-          <w:rFonts w:ascii="Cambria" w:hAnsi="Cambria"/>
-        </w:rPr>
-      </w:pPr>
-    </w:p>
-    <w:p>
-      <w:pPr>
-        <w:rPr>
-          <w:rFonts w:ascii="Cambria" w:hAnsi="Cambria"/>
-        </w:rPr>
-      </w:pPr>
-      <w:r>
-        <w:rPr>
-          <w:rFonts w:ascii="Cambria" w:hAnsi="Cambria"/>
-        </w:rPr>
-        <w:t xml:space="preserve">La seguente domanda </w:t>
-      </w:r>
-      <w:r>
-        <w:rPr>
-          <w:rFonts w:ascii="Cambria" w:hAnsi="Cambria"/>
-        </w:rPr>
-        <w:t xml:space="preserve">ha lo scopo di capire come avviene la ricerca. Viene richiesto nel dettaglio quali caratteristiche solitamente controlla </w:t>
-      </w:r>
-      <w:r>
-        <w:rPr>
-          <w:rFonts w:ascii="Cambria" w:hAnsi="Cambria"/>
-        </w:rPr>
-        <w:t xml:space="preserve">l’intervistato </w:t>
-      </w:r>
-      <w:r>
-        <w:rPr>
-          <w:rFonts w:ascii="Cambria" w:hAnsi="Cambria"/>
-        </w:rPr>
-        <w:t>per valutare un tirocinante. È importante perché in questo modo si evitano di inserire dati superficiali</w:t>
-      </w:r>
-      <w:r>
-        <w:rPr>
-          <w:rFonts w:ascii="Cambria" w:hAnsi="Cambria"/>
-        </w:rPr>
-        <w:t>.</w:t>
-      </w:r>
-    </w:p>
-    <w:p>
-      <w:pPr>
+        <w:t xml:space="preserve">Oltre ad un metodo di ricerca di candidati diretto con le caratteristiche che hai appena detto, vorresti avere anche la </w:t>
+      </w:r>
+      <w:r>
+        <w:rPr>
+          <w:rFonts w:ascii="Cambria" w:hAnsi="Cambria"/>
+          <w:i/>
+          <w:iCs/>
+        </w:rPr>
+        <w:t>possibilità</w:t>
+      </w:r>
+      <w:r>
+        <w:rPr>
+          <w:rFonts w:ascii="Cambria" w:hAnsi="Cambria"/>
+          <w:i/>
+          <w:iCs/>
+        </w:rPr>
+        <w:t xml:space="preserve"> di vedere quali candidati hanno visualizzato la tua proposta?</w:t>
+      </w:r>
+    </w:p>
+    <w:p>
+      <w:pPr>
+        <w:rPr>
+          <w:rFonts w:ascii="Cambria" w:hAnsi="Cambria"/>
+        </w:rPr>
+      </w:pPr>
+    </w:p>
+    <w:p>
+      <w:pPr>
+        <w:rPr>
+          <w:rFonts w:ascii="Cambria" w:hAnsi="Cambria"/>
+        </w:rPr>
+      </w:pPr>
+      <w:r>
+        <w:rPr>
+          <w:rFonts w:ascii="Cambria" w:hAnsi="Cambria"/>
+        </w:rPr>
+        <w:t>La seguente domanda ha l’obiettivo di comprendere come</w:t>
+      </w:r>
+      <w:r>
+        <w:rPr>
+          <w:rFonts w:ascii="Cambria" w:hAnsi="Cambria"/>
+        </w:rPr>
+        <w:t xml:space="preserve"> l’intervistato</w:t>
+      </w:r>
+      <w:r>
+        <w:rPr>
+          <w:rFonts w:ascii="Cambria" w:hAnsi="Cambria"/>
+        </w:rPr>
+        <w:t xml:space="preserve"> </w:t>
+      </w:r>
+      <w:r>
+        <w:rPr>
+          <w:rFonts w:ascii="Cambria" w:hAnsi="Cambria"/>
+        </w:rPr>
+        <w:t>vorrebbe</w:t>
+      </w:r>
+      <w:r>
+        <w:rPr>
+          <w:rFonts w:ascii="Cambria" w:hAnsi="Cambria"/>
+        </w:rPr>
+        <w:t xml:space="preserve"> comunicare con i tirocinanti. </w:t>
+      </w:r>
+      <w:r>
+        <w:rPr>
+          <w:rFonts w:ascii="Cambria" w:hAnsi="Cambria"/>
+        </w:rPr>
+        <w:t>Essi, infatti,</w:t>
+      </w:r>
+      <w:r>
+        <w:rPr>
+          <w:rFonts w:ascii="Cambria" w:hAnsi="Cambria"/>
+        </w:rPr>
+        <w:t xml:space="preserve"> potrebbero non voler mettere recapiti personali e dunque potrebbero volere un sistema di comunicazione diretto, interno alla piattaforma o viceversa potrebbero voler essere contattati unicamente tramite </w:t>
+      </w:r>
+      <w:r>
+        <w:rPr>
+          <w:rFonts w:ascii="Cambria" w:hAnsi="Cambria"/>
+        </w:rPr>
+        <w:t>e-mail</w:t>
+      </w:r>
+      <w:r>
+        <w:rPr>
+          <w:rFonts w:ascii="Cambria" w:hAnsi="Cambria"/>
+        </w:rPr>
+        <w:t xml:space="preserve"> o altro mezzo di comunicazione. </w:t>
+      </w:r>
+    </w:p>
+    <w:p>
+      <w:pPr>
+        <w:jc w:val="center"/>
         <w:rPr>
           <w:rFonts w:ascii="Cambria" w:hAnsi="Cambria"/>
         </w:rPr>
@@ -1707,72 +1735,379 @@
           <w:i/>
           <w:iCs/>
         </w:rPr>
-        <w:t xml:space="preserve">PlaDat è una piattaforma costruita sulle tue esigenze e cerca di fornire tutte le informazioni necessarie per facilitare la ricerca. </w:t>
-      </w:r>
-      <w:r>
-        <w:rPr>
-          <w:rFonts w:ascii="Cambria" w:hAnsi="Cambria"/>
-          <w:i/>
-          <w:iCs/>
-        </w:rPr>
-        <w:t>Quali sono le informazioni più rilevanti che determinano la scelta di un tirocinante?</w:t>
-      </w:r>
+        <w:t xml:space="preserve">Considerando tutti i molteplici metodi di </w:t>
+      </w:r>
+      <w:r>
+        <w:rPr>
+          <w:rFonts w:ascii="Cambria" w:hAnsi="Cambria"/>
+          <w:i/>
+          <w:iCs/>
+        </w:rPr>
+        <w:t>comunicazione, come</w:t>
+      </w:r>
+      <w:r>
+        <w:rPr>
+          <w:rFonts w:ascii="Cambria" w:hAnsi="Cambria"/>
+          <w:i/>
+          <w:iCs/>
+        </w:rPr>
+        <w:t xml:space="preserve"> preferire</w:t>
+      </w:r>
+      <w:r>
+        <w:rPr>
+          <w:rFonts w:ascii="Cambria" w:hAnsi="Cambria"/>
+          <w:i/>
+          <w:iCs/>
+        </w:rPr>
+        <w:t>sti</w:t>
+      </w:r>
+      <w:r>
+        <w:rPr>
+          <w:rFonts w:ascii="Cambria" w:hAnsi="Cambria"/>
+          <w:i/>
+          <w:iCs/>
+        </w:rPr>
+        <w:t xml:space="preserve"> contattare i possibili candidati?</w:t>
+      </w:r>
+    </w:p>
+    <w:p>
+      <w:pPr>
+        <w:jc w:val="both"/>
+        <w:rPr>
+          <w:rFonts w:ascii="Cambria" w:hAnsi="Cambria"/>
+        </w:rPr>
+      </w:pPr>
+    </w:p>
+    <w:p>
+      <w:pPr>
+        <w:jc w:val="both"/>
+        <w:rPr>
+          <w:rFonts w:ascii="Cambria" w:hAnsi="Cambria"/>
+        </w:rPr>
+      </w:pPr>
+      <w:r>
+        <w:rPr>
+          <w:rFonts w:ascii="Cambria" w:hAnsi="Cambria"/>
+        </w:rPr>
+        <w:t xml:space="preserve">La seguente domanda ha lo scopo di comprendere come </w:t>
+      </w:r>
+      <w:r>
+        <w:rPr>
+          <w:rFonts w:ascii="Cambria" w:hAnsi="Cambria"/>
+        </w:rPr>
+        <w:t>l’intervistato</w:t>
+      </w:r>
+      <w:r>
+        <w:rPr>
+          <w:rFonts w:ascii="Cambria" w:hAnsi="Cambria"/>
+        </w:rPr>
+        <w:t xml:space="preserve"> </w:t>
+      </w:r>
+      <w:r>
+        <w:rPr>
+          <w:rFonts w:ascii="Cambria" w:hAnsi="Cambria"/>
+        </w:rPr>
+        <w:t xml:space="preserve">vorrebbe visualizzare le informazioni di un candidato. Questa informazione è molto importante poiché può influenzare </w:t>
+      </w:r>
+      <w:r>
+        <w:rPr>
+          <w:rFonts w:ascii="Cambria" w:hAnsi="Cambria"/>
+        </w:rPr>
+        <w:lastRenderedPageBreak/>
+        <w:t>nettamente la selezione dei tirocinanti</w:t>
+      </w:r>
+      <w:r>
+        <w:rPr>
+          <w:rFonts w:ascii="Cambria" w:hAnsi="Cambria"/>
+        </w:rPr>
+        <w:t>; una visualizzazione non idonea dei dati può portare un recruiter a non vedere tutte le informazioni</w:t>
+      </w:r>
+      <w:r>
+        <w:rPr>
+          <w:rFonts w:ascii="Cambria" w:hAnsi="Cambria"/>
+        </w:rPr>
+        <w:t xml:space="preserve"> e a escludere un tirocinante dalla selezione. </w:t>
+      </w:r>
+    </w:p>
+    <w:p>
+      <w:pPr>
+        <w:jc w:val="both"/>
+        <w:rPr>
+          <w:rFonts w:ascii="Cambria" w:hAnsi="Cambria"/>
+        </w:rPr>
+      </w:pPr>
     </w:p>
     <w:p>
       <w:pPr>
         <w:pStyle w:val="Paragrafoelenco"/>
-        <w:rPr>
-          <w:rFonts w:ascii="Cambria" w:hAnsi="Cambria"/>
-        </w:rPr>
-      </w:pPr>
-    </w:p>
-    <w:p>
-      <w:pPr>
+        <w:numPr>
+          <w:ilvl w:val="0"/>
+          <w:numId w:val="7"/>
+        </w:numPr>
         <w:jc w:val="both"/>
         <w:rPr>
           <w:rFonts w:ascii="Cambria" w:hAnsi="Cambria"/>
-        </w:rPr>
-      </w:pPr>
-      <w:r>
-        <w:rPr>
-          <w:rFonts w:ascii="Cambria" w:hAnsi="Cambria"/>
-        </w:rPr>
-        <w:t>La seguente domanda ha l’obiettivo di capire se dare la possibilità a</w:t>
-      </w:r>
-      <w:r>
-        <w:rPr>
-          <w:rFonts w:ascii="Cambria" w:hAnsi="Cambria"/>
-        </w:rPr>
-        <w:t>ll’intervistato</w:t>
-      </w:r>
-      <w:r>
-        <w:rPr>
-          <w:rFonts w:ascii="Cambria" w:hAnsi="Cambria"/>
-        </w:rPr>
-        <w:t xml:space="preserve"> di vedere chi ha visitato la proposta può essere una funzionalità </w:t>
-      </w:r>
-      <w:r>
-        <w:rPr>
-          <w:rFonts w:ascii="Cambria" w:hAnsi="Cambria"/>
-        </w:rPr>
-        <w:t xml:space="preserve">che ritiene </w:t>
-      </w:r>
-      <w:r>
-        <w:rPr>
-          <w:rFonts w:ascii="Cambria" w:hAnsi="Cambria"/>
-        </w:rPr>
-        <w:t xml:space="preserve">interessante oppure no. </w:t>
-      </w:r>
-      <w:r>
-        <w:rPr>
-          <w:rFonts w:ascii="Cambria" w:hAnsi="Cambria"/>
-        </w:rPr>
-        <w:t xml:space="preserve">Questa domanda può determinare l’aggiunta di un nuovo requisito funzionale, a seconda delle risposte ottenute. </w:t>
-      </w:r>
+          <w:i/>
+          <w:iCs/>
+        </w:rPr>
+      </w:pPr>
+      <w:r>
+        <w:rPr>
+          <w:rFonts w:ascii="Cambria" w:hAnsi="Cambria"/>
+          <w:i/>
+          <w:iCs/>
+        </w:rPr>
+        <w:t>Poiché è importante per un HR riuscire ad individuare certe informazioni di un candidato</w:t>
+      </w:r>
+      <w:r>
+        <w:rPr>
+          <w:rFonts w:ascii="Cambria" w:hAnsi="Cambria"/>
+          <w:i/>
+          <w:iCs/>
+        </w:rPr>
+        <w:t xml:space="preserve"> dal suo profilo, </w:t>
+      </w:r>
+      <w:r>
+        <w:rPr>
+          <w:rFonts w:ascii="Cambria" w:hAnsi="Cambria"/>
+          <w:i/>
+          <w:iCs/>
+        </w:rPr>
+        <w:t xml:space="preserve">in modo tale da poter capire subito se è idoneo o meno, </w:t>
+      </w:r>
+      <w:r>
+        <w:rPr>
+          <w:rFonts w:ascii="Cambria" w:hAnsi="Cambria"/>
+          <w:i/>
+          <w:iCs/>
+        </w:rPr>
+        <w:t>i</w:t>
+      </w:r>
+      <w:r>
+        <w:rPr>
+          <w:rFonts w:ascii="Cambria" w:hAnsi="Cambria"/>
+          <w:i/>
+          <w:iCs/>
+        </w:rPr>
+        <w:t>n che modo vorresti visualizzare i profili dei possibili tirocinanti? Vorresti visualizzare i dati in modo schematico o in modo discorsivo?</w:t>
+      </w:r>
+    </w:p>
+    <w:p>
+      <w:pPr>
+        <w:jc w:val="both"/>
+        <w:rPr>
+          <w:rFonts w:ascii="Cambria" w:hAnsi="Cambria"/>
+        </w:rPr>
+      </w:pPr>
+    </w:p>
+    <w:p>
+      <w:pPr>
+        <w:jc w:val="both"/>
+        <w:rPr>
+          <w:rFonts w:ascii="Cambria" w:hAnsi="Cambria"/>
+        </w:rPr>
+      </w:pPr>
+      <w:r>
+        <w:rPr>
+          <w:rFonts w:ascii="Cambria" w:hAnsi="Cambria"/>
+        </w:rPr>
+        <w:t xml:space="preserve">La seguente domanda ha il medesimo scopo della domanda precedente. Ha lo l’obiettivo di comprendere come devono essere esposte le informazioni in modo tale che tutte siano messe in risalto e che nessun dato venga trascurato. </w:t>
+      </w:r>
+      <w:r>
+        <w:rPr>
+          <w:rFonts w:ascii="Cambria" w:hAnsi="Cambria"/>
+        </w:rPr>
+        <w:t>È importante che le proposte siano espresse in modo chiaro e leggibile e che le informazioni più importanti siano in risalto rispetto alle altre.</w:t>
+      </w:r>
+    </w:p>
+    <w:p>
+      <w:pPr>
+        <w:jc w:val="both"/>
+        <w:rPr>
+          <w:rFonts w:ascii="Cambria" w:hAnsi="Cambria"/>
+        </w:rPr>
+      </w:pPr>
     </w:p>
     <w:p>
       <w:pPr>
         <w:pStyle w:val="Paragrafoelenco"/>
+        <w:numPr>
+          <w:ilvl w:val="0"/>
+          <w:numId w:val="7"/>
+        </w:numPr>
+        <w:jc w:val="both"/>
+        <w:rPr>
+          <w:rFonts w:ascii="Cambria" w:hAnsi="Cambria"/>
+          <w:i/>
+          <w:iCs/>
+        </w:rPr>
+      </w:pPr>
+      <w:r>
+        <w:rPr>
+          <w:rFonts w:ascii="Cambria" w:hAnsi="Cambria"/>
+          <w:i/>
+          <w:iCs/>
+        </w:rPr>
+        <w:t>Sempre per poter individuare al meglio le informazioni principali delle varie proposte pubblicate, i</w:t>
+      </w:r>
+      <w:r>
+        <w:rPr>
+          <w:rFonts w:ascii="Cambria" w:hAnsi="Cambria"/>
+          <w:i/>
+          <w:iCs/>
+        </w:rPr>
+        <w:t xml:space="preserve">n che modo vorresti visualizzare le informazioni delle </w:t>
+      </w:r>
+      <w:r>
+        <w:rPr>
+          <w:rFonts w:ascii="Cambria" w:hAnsi="Cambria"/>
+          <w:i/>
+          <w:iCs/>
+        </w:rPr>
+        <w:t>tue</w:t>
+      </w:r>
+      <w:r>
+        <w:rPr>
+          <w:rFonts w:ascii="Cambria" w:hAnsi="Cambria"/>
+          <w:i/>
+          <w:iCs/>
+        </w:rPr>
+        <w:t xml:space="preserve"> proposte di tirocinio</w:t>
+      </w:r>
+      <w:r>
+        <w:rPr>
+          <w:rFonts w:ascii="Cambria" w:hAnsi="Cambria"/>
+          <w:i/>
+          <w:iCs/>
+        </w:rPr>
+        <w:t>?</w:t>
+      </w:r>
+      <w:r>
+        <w:rPr>
+          <w:rFonts w:ascii="Cambria" w:hAnsi="Cambria"/>
+          <w:i/>
+          <w:iCs/>
+        </w:rPr>
+        <w:t xml:space="preserve"> Sempre in modo schematico oppure in modo discorsivo?</w:t>
+      </w:r>
+    </w:p>
+    <w:p>
+      <w:pPr>
+        <w:jc w:val="both"/>
+        <w:rPr>
+          <w:rFonts w:ascii="Cambria" w:hAnsi="Cambria"/>
+        </w:rPr>
+      </w:pPr>
+    </w:p>
+    <w:p>
+      <w:pPr>
+        <w:jc w:val="both"/>
+        <w:rPr>
+          <w:rFonts w:ascii="Cambria" w:hAnsi="Cambria"/>
+        </w:rPr>
+      </w:pPr>
+      <w:r>
+        <w:rPr>
+          <w:rFonts w:ascii="Cambria" w:hAnsi="Cambria"/>
+        </w:rPr>
+        <w:t>La seguente domanda ha lo scopo di comprendere se una nuova funziolità</w:t>
+      </w:r>
+      <w:r>
+        <w:rPr>
+          <w:rFonts w:ascii="Cambria" w:hAnsi="Cambria"/>
+        </w:rPr>
+        <w:t xml:space="preserve">, ovvero l’implementazione di un test di valutazione delle competenze come requisito necessario per permettere al tirocinante di candidarsi ad una proposta, può essere apprezzata o meno. L’idea è che una domanda simile possa facilitare il processo di selezione, distinguendo tramite un processo automatico chi è idoneo al ruolo o meno. </w:t>
+      </w:r>
+    </w:p>
+    <w:p>
+      <w:pPr>
+        <w:jc w:val="both"/>
+        <w:rPr>
+          <w:rFonts w:ascii="Cambria" w:hAnsi="Cambria"/>
+        </w:rPr>
+      </w:pPr>
+    </w:p>
+    <w:p>
+      <w:pPr>
+        <w:pStyle w:val="Paragrafoelenco"/>
+        <w:numPr>
+          <w:ilvl w:val="0"/>
+          <w:numId w:val="7"/>
+        </w:numPr>
+        <w:jc w:val="both"/>
+        <w:rPr>
+          <w:rFonts w:ascii="Cambria" w:hAnsi="Cambria"/>
+          <w:i/>
+          <w:iCs/>
+        </w:rPr>
+      </w:pPr>
+      <w:r>
+        <w:rPr>
+          <w:rFonts w:ascii="Cambria" w:hAnsi="Cambria"/>
+          <w:i/>
+          <w:iCs/>
+        </w:rPr>
+        <w:t xml:space="preserve">PlaDat è una piattaforma che ha lo scopo di semplificare la selezione di tirocinanti altamente qualificati. </w:t>
+      </w:r>
+      <w:r>
+        <w:rPr>
+          <w:rFonts w:ascii="Cambria" w:hAnsi="Cambria"/>
+          <w:i/>
+          <w:iCs/>
+        </w:rPr>
+        <w:t xml:space="preserve">Consideri che possa risultare utile permettere la candidatura </w:t>
+      </w:r>
+      <w:r>
+        <w:rPr>
+          <w:rFonts w:ascii="Cambria" w:hAnsi="Cambria"/>
+          <w:i/>
+          <w:iCs/>
+        </w:rPr>
+        <w:t xml:space="preserve">ad una proposta di tirocinio soltanto dopo aver compilato un </w:t>
+      </w:r>
+      <w:r>
+        <w:rPr>
+          <w:rFonts w:ascii="Cambria" w:hAnsi="Cambria"/>
+          <w:i/>
+          <w:iCs/>
+        </w:rPr>
+        <w:t>test</w:t>
+      </w:r>
+      <w:r>
+        <w:rPr>
+          <w:rFonts w:ascii="Cambria" w:hAnsi="Cambria"/>
+          <w:i/>
+          <w:iCs/>
+        </w:rPr>
+        <w:t>?</w:t>
+      </w:r>
+    </w:p>
+    <w:p>
+      <w:pPr>
+        <w:jc w:val="both"/>
+        <w:rPr>
+          <w:rFonts w:ascii="Cambria" w:hAnsi="Cambria"/>
+        </w:rPr>
+      </w:pPr>
+    </w:p>
+    <w:p>
+      <w:pPr>
+        <w:jc w:val="both"/>
+        <w:rPr>
+          <w:rFonts w:ascii="Cambria" w:hAnsi="Cambria"/>
+        </w:rPr>
+      </w:pPr>
+      <w:r>
+        <w:rPr>
+          <w:rFonts w:ascii="Cambria" w:hAnsi="Cambria"/>
+        </w:rPr>
+        <w:t xml:space="preserve">La seguente domanda, dopo aver esaminato i campi fondamentali nelle domande precedenti, ha lo scopo di creare una discussione in modo tale da avere un’opinione a 360 gradi da parte dell’intervistato. In questa discussione potrebbero emergere problematiche o caratteristiche non valutate in precedenza e che potrebbero portare un valore aggiuntivo alla piattaforma, migliorando l’esperienza utente e aumentando le probabilità di successo. </w:t>
+      </w:r>
+    </w:p>
+    <w:p>
+      <w:pPr>
+        <w:pStyle w:val="Paragrafoelenco"/>
+        <w:jc w:val="both"/>
         <w:rPr>
           <w:rFonts w:ascii="Cambria" w:hAnsi="Cambria"/>
         </w:rPr>
@@ -1795,745 +2130,6 @@
       <w:r>
         <w:rPr>
           <w:rFonts w:ascii="Cambria" w:hAnsi="Cambria"/>
-          <w:i/>
-          <w:iCs/>
-        </w:rPr>
-        <w:lastRenderedPageBreak/>
-        <w:t>Vorre</w:t>
-      </w:r>
-      <w:r>
-        <w:rPr>
-          <w:rFonts w:ascii="Cambria" w:hAnsi="Cambria"/>
-          <w:i/>
-          <w:iCs/>
-        </w:rPr>
-        <w:t>sti</w:t>
-      </w:r>
-      <w:r>
-        <w:rPr>
-          <w:rFonts w:ascii="Cambria" w:hAnsi="Cambria"/>
-          <w:i/>
-          <w:iCs/>
-        </w:rPr>
-        <w:t xml:space="preserve"> vedere quali tirocinanti hanno visualizzato la proposta?</w:t>
-      </w:r>
-    </w:p>
-    <w:p>
-      <w:pPr>
-        <w:pStyle w:val="Paragrafoelenco"/>
-        <w:rPr>
-          <w:rFonts w:ascii="Cambria" w:hAnsi="Cambria"/>
-        </w:rPr>
-      </w:pPr>
-    </w:p>
-    <w:p>
-      <w:pPr>
-        <w:rPr>
-          <w:rFonts w:ascii="Cambria" w:hAnsi="Cambria"/>
-        </w:rPr>
-      </w:pPr>
-      <w:r>
-        <w:rPr>
-          <w:rFonts w:ascii="Cambria" w:hAnsi="Cambria"/>
-        </w:rPr>
-        <w:t>La seguente domanda ha lo scopo di comprendere come</w:t>
-      </w:r>
-      <w:r>
-        <w:rPr>
-          <w:rFonts w:ascii="Cambria" w:hAnsi="Cambria"/>
-        </w:rPr>
-        <w:t xml:space="preserve"> l’intervistato vuole</w:t>
-      </w:r>
-      <w:r>
-        <w:rPr>
-          <w:rFonts w:ascii="Cambria" w:hAnsi="Cambria"/>
-        </w:rPr>
-        <w:t xml:space="preserve"> che venga effettuata la ricerca delle proposte all’interno della piattaforma. </w:t>
-      </w:r>
-      <w:r>
-        <w:rPr>
-          <w:rFonts w:ascii="Cambria" w:hAnsi="Cambria"/>
-        </w:rPr>
-        <w:t xml:space="preserve">Ognuno potrebbe esigere caratteristiche differenti in modo che la propria proposta </w:t>
-      </w:r>
-      <w:r>
-        <w:rPr>
-          <w:rFonts w:ascii="Cambria" w:hAnsi="Cambria"/>
-        </w:rPr>
-        <w:t xml:space="preserve">venga messa in risalto </w:t>
-      </w:r>
-      <w:r>
-        <w:rPr>
-          <w:rFonts w:ascii="Cambria" w:hAnsi="Cambria"/>
-        </w:rPr>
-        <w:t>rispetto alle altre.</w:t>
-      </w:r>
-      <w:r>
-        <w:rPr>
-          <w:rFonts w:ascii="Cambria" w:hAnsi="Cambria"/>
-        </w:rPr>
-        <w:t xml:space="preserve"> </w:t>
-      </w:r>
-    </w:p>
-    <w:p>
-      <w:pPr>
-        <w:rPr>
-          <w:rFonts w:ascii="Cambria" w:hAnsi="Cambria"/>
-        </w:rPr>
-      </w:pPr>
-    </w:p>
-    <w:p>
-      <w:pPr>
-        <w:pStyle w:val="Paragrafoelenco"/>
-        <w:numPr>
-          <w:ilvl w:val="0"/>
-          <w:numId w:val="7"/>
-        </w:numPr>
-        <w:jc w:val="center"/>
-        <w:rPr>
-          <w:rFonts w:ascii="Cambria" w:hAnsi="Cambria"/>
-          <w:i/>
-          <w:iCs/>
-        </w:rPr>
-      </w:pPr>
-      <w:r>
-        <w:rPr>
-          <w:rFonts w:ascii="Cambria" w:hAnsi="Cambria"/>
-          <w:i/>
-          <w:iCs/>
-        </w:rPr>
-        <w:t>Come vorre</w:t>
-      </w:r>
-      <w:r>
-        <w:rPr>
-          <w:rFonts w:ascii="Cambria" w:hAnsi="Cambria"/>
-          <w:i/>
-          <w:iCs/>
-        </w:rPr>
-        <w:t>sti</w:t>
-      </w:r>
-      <w:r>
-        <w:rPr>
-          <w:rFonts w:ascii="Cambria" w:hAnsi="Cambria"/>
-          <w:i/>
-          <w:iCs/>
-        </w:rPr>
-        <w:t xml:space="preserve"> venisse effettuata la ricerca di candidati all’interno della piattaforma? (tramite categoria, …)</w:t>
-      </w:r>
-    </w:p>
-    <w:p>
-      <w:pPr>
-        <w:jc w:val="center"/>
-        <w:rPr>
-          <w:rFonts w:ascii="Cambria" w:hAnsi="Cambria"/>
-        </w:rPr>
-      </w:pPr>
-    </w:p>
-    <w:p>
-      <w:pPr>
-        <w:rPr>
-          <w:rFonts w:ascii="Cambria" w:hAnsi="Cambria"/>
-        </w:rPr>
-      </w:pPr>
-      <w:r>
-        <w:rPr>
-          <w:rFonts w:ascii="Cambria" w:hAnsi="Cambria"/>
-        </w:rPr>
-        <w:t>La seguente domanda ha l’obiettivo di comprendere come</w:t>
-      </w:r>
-      <w:r>
-        <w:rPr>
-          <w:rFonts w:ascii="Cambria" w:hAnsi="Cambria"/>
-        </w:rPr>
-        <w:t xml:space="preserve"> l’intervistato</w:t>
-      </w:r>
-      <w:r>
-        <w:rPr>
-          <w:rFonts w:ascii="Cambria" w:hAnsi="Cambria"/>
-        </w:rPr>
-        <w:t xml:space="preserve"> </w:t>
-      </w:r>
-      <w:r>
-        <w:rPr>
-          <w:rFonts w:ascii="Cambria" w:hAnsi="Cambria"/>
-        </w:rPr>
-        <w:t>vorrebbe</w:t>
-      </w:r>
-      <w:r>
-        <w:rPr>
-          <w:rFonts w:ascii="Cambria" w:hAnsi="Cambria"/>
-        </w:rPr>
-        <w:t xml:space="preserve"> comunicare con i tirocinanti. </w:t>
-      </w:r>
-      <w:r>
-        <w:rPr>
-          <w:rFonts w:ascii="Cambria" w:hAnsi="Cambria"/>
-        </w:rPr>
-        <w:t>Essi, infatti,</w:t>
-      </w:r>
-      <w:r>
-        <w:rPr>
-          <w:rFonts w:ascii="Cambria" w:hAnsi="Cambria"/>
-        </w:rPr>
-        <w:t xml:space="preserve"> potrebbero non voler mettere recapiti personali e dunque potrebbero volere un sistema di comunicazione diretto, interno alla piattaforma o viceversa potrebbero voler essere contattati unicamente tramite </w:t>
-      </w:r>
-      <w:proofErr w:type="gramStart"/>
-      <w:r>
-        <w:rPr>
-          <w:rFonts w:ascii="Cambria" w:hAnsi="Cambria"/>
-        </w:rPr>
-        <w:t>email</w:t>
-      </w:r>
-      <w:proofErr w:type="gramEnd"/>
-      <w:r>
-        <w:rPr>
-          <w:rFonts w:ascii="Cambria" w:hAnsi="Cambria"/>
-        </w:rPr>
-        <w:t xml:space="preserve"> o altro mezzo di comunicazione. </w:t>
-      </w:r>
-    </w:p>
-    <w:p>
-      <w:pPr>
-        <w:jc w:val="center"/>
-        <w:rPr>
-          <w:rFonts w:ascii="Cambria" w:hAnsi="Cambria"/>
-        </w:rPr>
-      </w:pPr>
-    </w:p>
-    <w:p>
-      <w:pPr>
-        <w:pStyle w:val="Paragrafoelenco"/>
-        <w:numPr>
-          <w:ilvl w:val="0"/>
-          <w:numId w:val="7"/>
-        </w:numPr>
-        <w:jc w:val="center"/>
-        <w:rPr>
-          <w:rFonts w:ascii="Cambria" w:hAnsi="Cambria"/>
-          <w:i/>
-          <w:iCs/>
-        </w:rPr>
-      </w:pPr>
-      <w:r>
-        <w:rPr>
-          <w:rFonts w:ascii="Cambria" w:hAnsi="Cambria"/>
-          <w:i/>
-          <w:iCs/>
-        </w:rPr>
-        <w:t>Come preferire</w:t>
-      </w:r>
-      <w:r>
-        <w:rPr>
-          <w:rFonts w:ascii="Cambria" w:hAnsi="Cambria"/>
-          <w:i/>
-          <w:iCs/>
-        </w:rPr>
-        <w:t>sti</w:t>
-      </w:r>
-      <w:r>
-        <w:rPr>
-          <w:rFonts w:ascii="Cambria" w:hAnsi="Cambria"/>
-          <w:i/>
-          <w:iCs/>
-        </w:rPr>
-        <w:t xml:space="preserve"> contattare i possibili candidati?</w:t>
-      </w:r>
-    </w:p>
-    <w:p>
-      <w:pPr>
-        <w:jc w:val="center"/>
-        <w:rPr>
-          <w:rFonts w:ascii="Cambria" w:hAnsi="Cambria"/>
-        </w:rPr>
-      </w:pPr>
-    </w:p>
-    <w:p>
-      <w:pPr>
-        <w:rPr>
-          <w:rFonts w:ascii="Cambria" w:hAnsi="Cambria"/>
-        </w:rPr>
-      </w:pPr>
-      <w:r>
-        <w:rPr>
-          <w:rFonts w:ascii="Cambria" w:hAnsi="Cambria"/>
-        </w:rPr>
-        <w:t xml:space="preserve">La seguente domanda ha lo scopo di capire come </w:t>
-      </w:r>
-      <w:r>
-        <w:rPr>
-          <w:rFonts w:ascii="Cambria" w:hAnsi="Cambria"/>
-        </w:rPr>
-        <w:t>l’intervistato vorrebbe</w:t>
-      </w:r>
-      <w:r>
-        <w:rPr>
-          <w:rFonts w:ascii="Cambria" w:hAnsi="Cambria"/>
-        </w:rPr>
-        <w:t xml:space="preserve"> accedere alla piattaforma. Esistono diversi metodi per fare il login, tra cui quello di utilizzare account di servizi esterni per velocizzare e semplificare il processo di registrazione e di login. </w:t>
-      </w:r>
-    </w:p>
-    <w:p>
-      <w:pPr>
-        <w:jc w:val="center"/>
-        <w:rPr>
-          <w:rFonts w:ascii="Cambria" w:hAnsi="Cambria"/>
-        </w:rPr>
-      </w:pPr>
-    </w:p>
-    <w:p>
-      <w:pPr>
-        <w:pStyle w:val="Paragrafoelenco"/>
-        <w:numPr>
-          <w:ilvl w:val="0"/>
-          <w:numId w:val="7"/>
-        </w:numPr>
-        <w:jc w:val="center"/>
-        <w:rPr>
-          <w:rFonts w:ascii="Cambria" w:hAnsi="Cambria"/>
-          <w:i/>
-          <w:iCs/>
-        </w:rPr>
-      </w:pPr>
-      <w:r>
-        <w:rPr>
-          <w:rFonts w:ascii="Cambria" w:hAnsi="Cambria"/>
-          <w:i/>
-          <w:iCs/>
-        </w:rPr>
-        <w:t xml:space="preserve">Come preferiresti accedere alla piattaforma? Tramite account di terze parti, come </w:t>
-      </w:r>
-      <w:proofErr w:type="spellStart"/>
-      <w:r>
-        <w:rPr>
-          <w:rFonts w:ascii="Cambria" w:hAnsi="Cambria"/>
-          <w:i/>
-          <w:iCs/>
-        </w:rPr>
-        <w:t>google</w:t>
-      </w:r>
-      <w:proofErr w:type="spellEnd"/>
-      <w:r>
-        <w:rPr>
-          <w:rFonts w:ascii="Cambria" w:hAnsi="Cambria"/>
-          <w:i/>
-          <w:iCs/>
-        </w:rPr>
-        <w:t xml:space="preserve"> o </w:t>
-      </w:r>
-      <w:proofErr w:type="spellStart"/>
-      <w:r>
-        <w:rPr>
-          <w:rFonts w:ascii="Cambria" w:hAnsi="Cambria"/>
-          <w:i/>
-          <w:iCs/>
-        </w:rPr>
-        <w:t>microsoft</w:t>
-      </w:r>
-      <w:proofErr w:type="spellEnd"/>
-      <w:r>
-        <w:rPr>
-          <w:rFonts w:ascii="Cambria" w:hAnsi="Cambria"/>
-          <w:i/>
-          <w:iCs/>
-        </w:rPr>
-        <w:t>, oppure tramite e-mail?</w:t>
-      </w:r>
-    </w:p>
-    <w:p>
-      <w:pPr>
-        <w:jc w:val="center"/>
-        <w:rPr>
-          <w:rFonts w:ascii="Cambria" w:hAnsi="Cambria"/>
-        </w:rPr>
-      </w:pPr>
-    </w:p>
-    <w:p>
-      <w:pPr>
-        <w:jc w:val="both"/>
-        <w:rPr>
-          <w:rFonts w:ascii="Cambria" w:hAnsi="Cambria"/>
-        </w:rPr>
-      </w:pPr>
-      <w:r>
-        <w:rPr>
-          <w:rFonts w:ascii="Cambria" w:hAnsi="Cambria"/>
-        </w:rPr>
-        <w:t>La seguente domanda ha lo scopo di comprendere se l’HR, qualora eliminasse il profilo, vorrebbe avere la possibilità di recuperare il suo profilo, rispetto ad esempio a crearne uno nuovo, e soprattutto in quanto tempo indicativamente si aspetterebbe di recuperarlo. Que</w:t>
-      </w:r>
-      <w:r>
-        <w:rPr>
-          <w:rFonts w:ascii="Cambria" w:hAnsi="Cambria"/>
-        </w:rPr>
-        <w:t xml:space="preserve">st’ultimo punto risulta importante per migliorare la </w:t>
-      </w:r>
-      <w:proofErr w:type="spellStart"/>
-      <w:r>
-        <w:rPr>
-          <w:rFonts w:ascii="Cambria" w:hAnsi="Cambria"/>
-        </w:rPr>
-        <w:t>user</w:t>
-      </w:r>
-      <w:proofErr w:type="spellEnd"/>
-      <w:r>
-        <w:rPr>
-          <w:rFonts w:ascii="Cambria" w:hAnsi="Cambria"/>
-        </w:rPr>
-        <w:t xml:space="preserve"> </w:t>
-      </w:r>
-      <w:proofErr w:type="spellStart"/>
-      <w:r>
-        <w:rPr>
-          <w:rFonts w:ascii="Cambria" w:hAnsi="Cambria"/>
-        </w:rPr>
-        <w:t>experience</w:t>
-      </w:r>
-      <w:proofErr w:type="spellEnd"/>
-      <w:r>
-        <w:rPr>
-          <w:rFonts w:ascii="Cambria" w:hAnsi="Cambria"/>
-        </w:rPr>
-        <w:t xml:space="preserve"> migliorando la probabilità che un utente utilizzi la piattaforma. </w:t>
-      </w:r>
-    </w:p>
-    <w:p>
-      <w:pPr>
-        <w:jc w:val="both"/>
-        <w:rPr>
-          <w:rFonts w:ascii="Cambria" w:hAnsi="Cambria"/>
-        </w:rPr>
-      </w:pPr>
-    </w:p>
-    <w:p>
-      <w:pPr>
-        <w:pStyle w:val="Paragrafoelenco"/>
-        <w:numPr>
-          <w:ilvl w:val="0"/>
-          <w:numId w:val="7"/>
-        </w:numPr>
-        <w:jc w:val="both"/>
-        <w:rPr>
-          <w:rFonts w:ascii="Cambria" w:hAnsi="Cambria"/>
-          <w:i/>
-          <w:iCs/>
-        </w:rPr>
-      </w:pPr>
-      <w:r>
-        <w:rPr>
-          <w:rFonts w:ascii="Cambria" w:hAnsi="Cambria"/>
-          <w:i/>
-          <w:iCs/>
-        </w:rPr>
-        <w:t>In caso di eliminazione del profilo, vorresti avere la possibilità di recuperarlo? Quanto vorresti che siano le tempistiche di recupero del profilo indicativamente?</w:t>
-      </w:r>
-    </w:p>
-    <w:p>
-      <w:pPr>
-        <w:jc w:val="both"/>
-        <w:rPr>
-          <w:rFonts w:ascii="Cambria" w:hAnsi="Cambria"/>
-        </w:rPr>
-      </w:pPr>
-    </w:p>
-    <w:p>
-      <w:pPr>
-        <w:jc w:val="both"/>
-        <w:rPr>
-          <w:rFonts w:ascii="Cambria" w:hAnsi="Cambria"/>
-        </w:rPr>
-      </w:pPr>
-      <w:r>
-        <w:rPr>
-          <w:rFonts w:ascii="Cambria" w:hAnsi="Cambria"/>
-        </w:rPr>
-        <w:t xml:space="preserve">La seguente domanda ha lo scopo di comprendere come </w:t>
-      </w:r>
-      <w:r>
-        <w:rPr>
-          <w:rFonts w:ascii="Cambria" w:hAnsi="Cambria"/>
-        </w:rPr>
-        <w:t>l’intervistato</w:t>
-      </w:r>
-      <w:r>
-        <w:rPr>
-          <w:rFonts w:ascii="Cambria" w:hAnsi="Cambria"/>
-        </w:rPr>
-        <w:t xml:space="preserve"> </w:t>
-      </w:r>
-      <w:r>
-        <w:rPr>
-          <w:rFonts w:ascii="Cambria" w:hAnsi="Cambria"/>
-        </w:rPr>
-        <w:t>vorrebbe visualizzare le informazioni di un candidato. Questa informazione è molto importante poiché può influenzare nettamente la selezione dei tirocinanti</w:t>
-      </w:r>
-      <w:r>
-        <w:rPr>
-          <w:rFonts w:ascii="Cambria" w:hAnsi="Cambria"/>
-        </w:rPr>
-        <w:t>; una visualizzazione non idonea dei dati può portare un recruiter a non vedere tutte le informazioni.</w:t>
-      </w:r>
-    </w:p>
-    <w:p>
-      <w:pPr>
-        <w:jc w:val="both"/>
-        <w:rPr>
-          <w:rFonts w:ascii="Cambria" w:hAnsi="Cambria"/>
-        </w:rPr>
-      </w:pPr>
-    </w:p>
-    <w:p>
-      <w:pPr>
-        <w:pStyle w:val="Paragrafoelenco"/>
-        <w:numPr>
-          <w:ilvl w:val="0"/>
-          <w:numId w:val="7"/>
-        </w:numPr>
-        <w:jc w:val="both"/>
-        <w:rPr>
-          <w:rFonts w:ascii="Cambria" w:hAnsi="Cambria"/>
-          <w:i/>
-          <w:iCs/>
-        </w:rPr>
-      </w:pPr>
-      <w:r>
-        <w:rPr>
-          <w:rFonts w:ascii="Cambria" w:hAnsi="Cambria"/>
-          <w:i/>
-          <w:iCs/>
-        </w:rPr>
-        <w:t xml:space="preserve"> In che modo vorresti visualizzare i profili dei possibili tirocinanti? Vorresti visualizzare i dati in modo schematico o in modo discorsivo?</w:t>
-      </w:r>
-    </w:p>
-    <w:p>
-      <w:pPr>
-        <w:jc w:val="both"/>
-        <w:rPr>
-          <w:rFonts w:ascii="Cambria" w:hAnsi="Cambria"/>
-        </w:rPr>
-      </w:pPr>
-    </w:p>
-    <w:p>
-      <w:pPr>
-        <w:jc w:val="both"/>
-        <w:rPr>
-          <w:rFonts w:ascii="Cambria" w:hAnsi="Cambria"/>
-        </w:rPr>
-      </w:pPr>
-      <w:r>
-        <w:rPr>
-          <w:rFonts w:ascii="Cambria" w:hAnsi="Cambria"/>
-        </w:rPr>
-        <w:t xml:space="preserve">La seguente domanda ha il medesimo scopo della domanda precedente. Ha lo l’obiettivo di comprendere come devono essere esposte le informazioni in modo tale che tutte siano messe in risalto e che nessun dato venga trascurato. </w:t>
-      </w:r>
-    </w:p>
-    <w:p>
-      <w:pPr>
-        <w:jc w:val="both"/>
-        <w:rPr>
-          <w:rFonts w:ascii="Cambria" w:hAnsi="Cambria"/>
-        </w:rPr>
-      </w:pPr>
-    </w:p>
-    <w:p>
-      <w:pPr>
-        <w:pStyle w:val="Paragrafoelenco"/>
-        <w:numPr>
-          <w:ilvl w:val="0"/>
-          <w:numId w:val="7"/>
-        </w:numPr>
-        <w:jc w:val="both"/>
-        <w:rPr>
-          <w:rFonts w:ascii="Cambria" w:hAnsi="Cambria"/>
-          <w:i/>
-          <w:iCs/>
-        </w:rPr>
-      </w:pPr>
-      <w:r>
-        <w:rPr>
-          <w:rFonts w:ascii="Cambria" w:hAnsi="Cambria"/>
-          <w:i/>
-          <w:iCs/>
-        </w:rPr>
-        <w:t xml:space="preserve">In che modo vorresti visualizzare le informazioni delle </w:t>
-      </w:r>
-      <w:r>
-        <w:rPr>
-          <w:rFonts w:ascii="Cambria" w:hAnsi="Cambria"/>
-          <w:i/>
-          <w:iCs/>
-        </w:rPr>
-        <w:t>tue</w:t>
-      </w:r>
-      <w:r>
-        <w:rPr>
-          <w:rFonts w:ascii="Cambria" w:hAnsi="Cambria"/>
-          <w:i/>
-          <w:iCs/>
-        </w:rPr>
-        <w:t xml:space="preserve"> proposte di tirocinio e i </w:t>
-      </w:r>
-      <w:r>
-        <w:rPr>
-          <w:rFonts w:ascii="Cambria" w:hAnsi="Cambria"/>
-          <w:i/>
-          <w:iCs/>
-        </w:rPr>
-        <w:t>rispettivi</w:t>
-      </w:r>
-      <w:r>
-        <w:rPr>
-          <w:rFonts w:ascii="Cambria" w:hAnsi="Cambria"/>
-          <w:i/>
-          <w:iCs/>
-        </w:rPr>
-        <w:t xml:space="preserve"> candidati? Sempre in modo schematico oppure in modo discorsivo?</w:t>
-      </w:r>
-    </w:p>
-    <w:p>
-      <w:pPr>
-        <w:jc w:val="both"/>
-        <w:rPr>
-          <w:rFonts w:ascii="Cambria" w:hAnsi="Cambria"/>
-        </w:rPr>
-      </w:pPr>
-    </w:p>
-    <w:p>
-      <w:pPr>
-        <w:jc w:val="both"/>
-        <w:rPr>
-          <w:rFonts w:ascii="Cambria" w:hAnsi="Cambria"/>
-        </w:rPr>
-      </w:pPr>
-      <w:r>
-        <w:rPr>
-          <w:rFonts w:ascii="Cambria" w:hAnsi="Cambria"/>
-        </w:rPr>
-        <w:t>La seguente domanda ha lo scopo di comprendere se una nuova funziolità</w:t>
-      </w:r>
-      <w:r>
-        <w:rPr>
-          <w:rFonts w:ascii="Cambria" w:hAnsi="Cambria"/>
-        </w:rPr>
-        <w:t xml:space="preserve">, ovvero l’implementazione di un test di valutazione delle competenze come requisito necessario per </w:t>
-      </w:r>
-      <w:r>
-        <w:rPr>
-          <w:rFonts w:ascii="Cambria" w:hAnsi="Cambria"/>
-        </w:rPr>
-        <w:lastRenderedPageBreak/>
-        <w:t xml:space="preserve">permettere al tirocinante di candidarsi ad una proposta, può essere apprezzata o meno. L’idea è che una domanda simile possa facilitare il processo di selezione, distinguendo tramite un processo automatico chi è idoneo al ruolo o meno. </w:t>
-      </w:r>
-    </w:p>
-    <w:p>
-      <w:pPr>
-        <w:jc w:val="both"/>
-        <w:rPr>
-          <w:rFonts w:ascii="Cambria" w:hAnsi="Cambria"/>
-        </w:rPr>
-      </w:pPr>
-    </w:p>
-    <w:p>
-      <w:pPr>
-        <w:pStyle w:val="Paragrafoelenco"/>
-        <w:numPr>
-          <w:ilvl w:val="0"/>
-          <w:numId w:val="7"/>
-        </w:numPr>
-        <w:jc w:val="both"/>
-        <w:rPr>
-          <w:rFonts w:ascii="Cambria" w:hAnsi="Cambria"/>
-          <w:i/>
-          <w:iCs/>
-        </w:rPr>
-      </w:pPr>
-      <w:r>
-        <w:rPr>
-          <w:rFonts w:ascii="Cambria" w:hAnsi="Cambria"/>
-          <w:i/>
-          <w:iCs/>
-        </w:rPr>
-        <w:t xml:space="preserve">PlaDat è una piattaforma che ha lo scopo di semplificare la selezione di tirocinanti altamente qualificati. </w:t>
-      </w:r>
-      <w:r>
-        <w:rPr>
-          <w:rFonts w:ascii="Cambria" w:hAnsi="Cambria"/>
-          <w:i/>
-          <w:iCs/>
-        </w:rPr>
-        <w:t xml:space="preserve">Consideri che possa risultare utile permettere la candidatura </w:t>
-      </w:r>
-      <w:r>
-        <w:rPr>
-          <w:rFonts w:ascii="Cambria" w:hAnsi="Cambria"/>
-          <w:i/>
-          <w:iCs/>
-        </w:rPr>
-        <w:t xml:space="preserve">ad una proposta di tirocinio soltanto dopo aver compilato un </w:t>
-      </w:r>
-      <w:r>
-        <w:rPr>
-          <w:rFonts w:ascii="Cambria" w:hAnsi="Cambria"/>
-          <w:i/>
-          <w:iCs/>
-        </w:rPr>
-        <w:t>test</w:t>
-      </w:r>
-      <w:r>
-        <w:rPr>
-          <w:rFonts w:ascii="Cambria" w:hAnsi="Cambria"/>
-          <w:i/>
-          <w:iCs/>
-        </w:rPr>
-        <w:t>?</w:t>
-      </w:r>
-    </w:p>
-    <w:p>
-      <w:pPr>
-        <w:jc w:val="both"/>
-        <w:rPr>
-          <w:rFonts w:ascii="Cambria" w:hAnsi="Cambria"/>
-        </w:rPr>
-      </w:pPr>
-    </w:p>
-    <w:p>
-      <w:pPr>
-        <w:jc w:val="both"/>
-        <w:rPr>
-          <w:rFonts w:ascii="Cambria" w:hAnsi="Cambria"/>
-        </w:rPr>
-      </w:pPr>
-      <w:r>
-        <w:rPr>
-          <w:rFonts w:ascii="Cambria" w:hAnsi="Cambria"/>
-        </w:rPr>
-        <w:t xml:space="preserve">La seguente domanda, dopo aver esaminato i campi fondamentali nelle domande precedenti, ha lo scopo di creare una discussione in modo tale da avere un’opinione a 360 gradi da parte dell’intervistato. In questa discussione potrebbero emergere problematiche o caratteristiche non valutate in precedenza e che potrebbero portare un valore aggiuntivo alla piattaforma, migliorando l’esperienza utente e aumentando le probabilità di successo. </w:t>
-      </w:r>
-    </w:p>
-    <w:p>
-      <w:pPr>
-        <w:pStyle w:val="Paragrafoelenco"/>
-        <w:jc w:val="both"/>
-        <w:rPr>
-          <w:rFonts w:ascii="Cambria" w:hAnsi="Cambria"/>
-        </w:rPr>
-      </w:pPr>
-    </w:p>
-    <w:p>
-      <w:pPr>
-        <w:pStyle w:val="Paragrafoelenco"/>
-        <w:numPr>
-          <w:ilvl w:val="0"/>
-          <w:numId w:val="7"/>
-        </w:numPr>
-        <w:jc w:val="center"/>
-        <w:rPr>
-          <w:rFonts w:ascii="Cambria" w:hAnsi="Cambria"/>
-          <w:i/>
-          <w:iCs/>
-        </w:rPr>
-      </w:pPr>
-      <w:r>
-        <w:rPr>
-          <w:rFonts w:ascii="Cambria" w:hAnsi="Cambria"/>
           <w:b/>
           <w:bCs/>
           <w:i/>
@@ -2547,7 +2143,23 @@
           <w:i/>
           <w:iCs/>
         </w:rPr>
-        <w:t xml:space="preserve">Quali caratteristiche sono essenziali secondo te per una piattaforma </w:t>
+        <w:t xml:space="preserve">Quali </w:t>
+      </w:r>
+      <w:r>
+        <w:rPr>
+          <w:rFonts w:ascii="Cambria" w:hAnsi="Cambria"/>
+          <w:i/>
+          <w:iCs/>
+        </w:rPr>
+        <w:t xml:space="preserve">ulteriori </w:t>
+      </w:r>
+      <w:r>
+        <w:rPr>
+          <w:rFonts w:ascii="Cambria" w:hAnsi="Cambria"/>
+          <w:i/>
+          <w:iCs/>
+        </w:rPr>
+        <w:t xml:space="preserve">caratteristiche sono essenziali secondo te per una piattaforma </w:t>
       </w:r>
       <w:r>
         <w:rPr>
@@ -2565,229 +2177,6 @@
         </w:rPr>
         <w:t>e quale funzionalità vorresti che avesse nel dettaglio?</w:t>
       </w:r>
-    </w:p>
-    <w:p>
-      <w:pPr>
-        <w:rPr>
-          <w:rFonts w:ascii="Cambria" w:hAnsi="Cambria"/>
-        </w:rPr>
-      </w:pPr>
-    </w:p>
-    <w:p>
-      <w:pPr>
-        <w:rPr>
-          <w:rFonts w:ascii="Cambria" w:hAnsi="Cambria"/>
-        </w:rPr>
-      </w:pPr>
-    </w:p>
-    <w:p>
-      <w:pPr>
-        <w:rPr>
-          <w:rFonts w:ascii="Cambria" w:hAnsi="Cambria"/>
-          <w:b/>
-          <w:bCs/>
-        </w:rPr>
-      </w:pPr>
-      <w:r>
-        <w:rPr>
-          <w:rFonts w:ascii="Cambria" w:hAnsi="Cambria"/>
-          <w:b/>
-          <w:bCs/>
-        </w:rPr>
-        <w:t>Domande specifiche per lo sviluppo della piattaforma</w:t>
-      </w:r>
-    </w:p>
-    <w:p>
-      <w:pPr>
-        <w:rPr>
-          <w:rFonts w:ascii="Cambria" w:hAnsi="Cambria"/>
-        </w:rPr>
-      </w:pPr>
-      <w:r>
-        <w:rPr>
-          <w:rFonts w:ascii="Cambria" w:hAnsi="Cambria"/>
-        </w:rPr>
-        <w:t xml:space="preserve">Quest’ultima </w:t>
-      </w:r>
-      <w:r>
-        <w:rPr>
-          <w:rFonts w:ascii="Cambria" w:hAnsi="Cambria"/>
-        </w:rPr>
-        <w:t>sezione</w:t>
-      </w:r>
-      <w:r>
-        <w:rPr>
-          <w:rFonts w:ascii="Cambria" w:hAnsi="Cambria"/>
-        </w:rPr>
-        <w:t xml:space="preserve"> di domande finale prevede una serie di domande tecniche per capire quale può essere il miglior modo di implementare l’applicazione per il team di sviluppo. Le applicazioni comprendono una fase di progettazione durante la quale si decide come sviluppare il software poiché lo sviluppo varia in base a diversi fattori (tipo di dispositivo, sistema operativo, ecc…). PlaDat verrà sviluppata come web application, ma ci sono alcune caratteristiche che sono importanti da valutare.</w:t>
-      </w:r>
-    </w:p>
-    <w:p>
-      <w:pPr>
-        <w:rPr>
-          <w:rFonts w:ascii="Cambria" w:hAnsi="Cambria"/>
-        </w:rPr>
-      </w:pPr>
-    </w:p>
-    <w:p>
-      <w:pPr>
-        <w:rPr>
-          <w:rFonts w:ascii="Cambria" w:hAnsi="Cambria"/>
-        </w:rPr>
-      </w:pPr>
-      <w:r>
-        <w:rPr>
-          <w:rFonts w:ascii="Cambria" w:hAnsi="Cambria"/>
-        </w:rPr>
-        <w:t xml:space="preserve">Questa domanda ha l’obiettivo di capire su quale dispositivo l’intervistato tendenzialmente lavora, in modo </w:t>
-      </w:r>
-      <w:r>
-        <w:rPr>
-          <w:rFonts w:ascii="Cambria" w:hAnsi="Cambria"/>
-        </w:rPr>
-        <w:t xml:space="preserve">tale </w:t>
-      </w:r>
-      <w:r>
-        <w:rPr>
-          <w:rFonts w:ascii="Cambria" w:hAnsi="Cambria"/>
-        </w:rPr>
-        <w:t>di avere l’applicazione</w:t>
-      </w:r>
-      <w:r>
-        <w:rPr>
-          <w:rFonts w:ascii="Cambria" w:hAnsi="Cambria"/>
-        </w:rPr>
-        <w:t xml:space="preserve"> il più performante possibile. Infatti, ad esempio, sapere se un HR o un docente utilizza prevalentemente uno smartphone o un laptop, può influenzare la grafica della piattaforma e dunque l’esperienza utente. </w:t>
-      </w:r>
-    </w:p>
-    <w:p>
-      <w:pPr>
-        <w:rPr>
-          <w:rFonts w:ascii="Cambria" w:hAnsi="Cambria"/>
-        </w:rPr>
-      </w:pPr>
-    </w:p>
-    <w:p>
-      <w:pPr>
-        <w:pStyle w:val="Paragrafoelenco"/>
-        <w:numPr>
-          <w:ilvl w:val="0"/>
-          <w:numId w:val="7"/>
-        </w:numPr>
-        <w:jc w:val="center"/>
-        <w:rPr>
-          <w:rFonts w:ascii="Cambria" w:hAnsi="Cambria"/>
-          <w:i/>
-          <w:iCs/>
-        </w:rPr>
-      </w:pPr>
-      <w:r>
-        <w:rPr>
-          <w:rFonts w:ascii="Cambria" w:hAnsi="Cambria"/>
-          <w:i/>
-          <w:iCs/>
-        </w:rPr>
-        <w:t>Quale dispositivo utilizzi prevalentemente per la ricerca di tirocinanti?</w:t>
-      </w:r>
-    </w:p>
-    <w:p>
-      <w:pPr>
-        <w:jc w:val="center"/>
-        <w:rPr>
-          <w:rFonts w:ascii="Cambria" w:hAnsi="Cambria"/>
-        </w:rPr>
-      </w:pPr>
-    </w:p>
-    <w:p>
-      <w:pPr>
-        <w:rPr>
-          <w:rFonts w:ascii="Cambria" w:hAnsi="Cambria"/>
-        </w:rPr>
-      </w:pPr>
-      <w:r>
-        <w:rPr>
-          <w:rFonts w:ascii="Cambria" w:hAnsi="Cambria"/>
-        </w:rPr>
-        <w:t xml:space="preserve">Questa domanda ha lo scopo di comprendere quale browser viene utilizzato </w:t>
-      </w:r>
-      <w:r>
-        <w:rPr>
-          <w:rFonts w:ascii="Cambria" w:hAnsi="Cambria"/>
-        </w:rPr>
-        <w:t>maggiormente</w:t>
-      </w:r>
-      <w:r>
-        <w:rPr>
-          <w:rFonts w:ascii="Cambria" w:hAnsi="Cambria"/>
-        </w:rPr>
-        <w:t xml:space="preserve"> in modo tale da rendere la piattaforma ottimizzata per i browser più comuni. </w:t>
-      </w:r>
-      <w:r>
-        <w:rPr>
-          <w:rFonts w:ascii="Cambria" w:hAnsi="Cambria"/>
-        </w:rPr>
-        <w:t>Spesso, infatti</w:t>
-      </w:r>
-      <w:r>
-        <w:rPr>
-          <w:rFonts w:ascii="Cambria" w:hAnsi="Cambria"/>
-        </w:rPr>
-        <w:t xml:space="preserve">, diversi browser possono renderizzare le pagine del front-end/grafica in modo diverso, creando problemi soltanto su alcuni. Essere a conoscenza di quali browser vengono maggiormente utilizzati permette di verificare che per essi tutto funzioni alla perfezione, quando magari non si è arrivati al punto che la piattaforma funziona bene per tutti. </w:t>
-      </w:r>
-    </w:p>
-    <w:p>
-      <w:pPr>
-        <w:jc w:val="center"/>
-        <w:rPr>
-          <w:rFonts w:ascii="Cambria" w:hAnsi="Cambria"/>
-        </w:rPr>
-      </w:pPr>
-    </w:p>
-    <w:p>
-      <w:pPr>
-        <w:pStyle w:val="Paragrafoelenco"/>
-        <w:numPr>
-          <w:ilvl w:val="0"/>
-          <w:numId w:val="7"/>
-        </w:numPr>
-        <w:jc w:val="center"/>
-        <w:rPr>
-          <w:rFonts w:ascii="Cambria" w:hAnsi="Cambria"/>
-          <w:i/>
-          <w:iCs/>
-        </w:rPr>
-      </w:pPr>
-      <w:r>
-        <w:rPr>
-          <w:rFonts w:ascii="Cambria" w:hAnsi="Cambria"/>
-          <w:i/>
-          <w:iCs/>
-        </w:rPr>
-        <w:t>Quale browser utilizz</w:t>
-      </w:r>
-      <w:r>
-        <w:rPr>
-          <w:rFonts w:ascii="Cambria" w:hAnsi="Cambria"/>
-          <w:i/>
-          <w:iCs/>
-        </w:rPr>
-        <w:t>i</w:t>
-      </w:r>
-      <w:r>
-        <w:rPr>
-          <w:rFonts w:ascii="Cambria" w:hAnsi="Cambria"/>
-          <w:i/>
-          <w:iCs/>
-        </w:rPr>
-        <w:t xml:space="preserve"> maggiormente?</w:t>
-      </w:r>
-    </w:p>
-    <w:p>
-      <w:pPr>
-        <w:rPr>
-          <w:rFonts w:ascii="Cambria" w:hAnsi="Cambria"/>
-        </w:rPr>
-      </w:pPr>
     </w:p>
     <w:p>
       <w:pPr>
@@ -3630,6 +3019,95 @@
     </w:lvl>
   </w:abstractNum>
   <w:abstractNum w:abstractNumId="7" w15:restartNumberingAfterBreak="0">
+    <w:nsid w:val="4B967EAA"/>
+    <w:multiLevelType w:val="hybridMultilevel"/>
+    <w:tmpl w:val="60669FF8"/>
+    <w:lvl w:ilvl="0" w:tplc="FFFFFFFF">
+      <w:start w:val="1"/>
+      <w:numFmt w:val="decimal"/>
+      <w:lvlText w:val="%1)"/>
+      <w:lvlJc w:val="left"/>
+      <w:pPr>
+        <w:ind w:left="720" w:hanging="360"/>
+      </w:pPr>
+      <w:rPr>
+        <w:rFonts w:hint="default"/>
+      </w:rPr>
+    </w:lvl>
+    <w:lvl w:ilvl="1" w:tplc="FFFFFFFF" w:tentative="1">
+      <w:start w:val="1"/>
+      <w:numFmt w:val="lowerLetter"/>
+      <w:lvlText w:val="%2."/>
+      <w:lvlJc w:val="left"/>
+      <w:pPr>
+        <w:ind w:left="1440" w:hanging="360"/>
+      </w:pPr>
+    </w:lvl>
+    <w:lvl w:ilvl="2" w:tplc="FFFFFFFF" w:tentative="1">
+      <w:start w:val="1"/>
+      <w:numFmt w:val="lowerRoman"/>
+      <w:lvlText w:val="%3."/>
+      <w:lvlJc w:val="right"/>
+      <w:pPr>
+        <w:ind w:left="2160" w:hanging="180"/>
+      </w:pPr>
+    </w:lvl>
+    <w:lvl w:ilvl="3" w:tplc="FFFFFFFF" w:tentative="1">
+      <w:start w:val="1"/>
+      <w:numFmt w:val="decimal"/>
+      <w:lvlText w:val="%4."/>
+      <w:lvlJc w:val="left"/>
+      <w:pPr>
+        <w:ind w:left="2880" w:hanging="360"/>
+      </w:pPr>
+    </w:lvl>
+    <w:lvl w:ilvl="4" w:tplc="FFFFFFFF" w:tentative="1">
+      <w:start w:val="1"/>
+      <w:numFmt w:val="lowerLetter"/>
+      <w:lvlText w:val="%5."/>
+      <w:lvlJc w:val="left"/>
+      <w:pPr>
+        <w:ind w:left="3600" w:hanging="360"/>
+      </w:pPr>
+    </w:lvl>
+    <w:lvl w:ilvl="5" w:tplc="FFFFFFFF" w:tentative="1">
+      <w:start w:val="1"/>
+      <w:numFmt w:val="lowerRoman"/>
+      <w:lvlText w:val="%6."/>
+      <w:lvlJc w:val="right"/>
+      <w:pPr>
+        <w:ind w:left="4320" w:hanging="180"/>
+      </w:pPr>
+    </w:lvl>
+    <w:lvl w:ilvl="6" w:tplc="FFFFFFFF" w:tentative="1">
+      <w:start w:val="1"/>
+      <w:numFmt w:val="decimal"/>
+      <w:lvlText w:val="%7."/>
+      <w:lvlJc w:val="left"/>
+      <w:pPr>
+        <w:ind w:left="5040" w:hanging="360"/>
+      </w:pPr>
+    </w:lvl>
+    <w:lvl w:ilvl="7" w:tplc="FFFFFFFF" w:tentative="1">
+      <w:start w:val="1"/>
+      <w:numFmt w:val="lowerLetter"/>
+      <w:lvlText w:val="%8."/>
+      <w:lvlJc w:val="left"/>
+      <w:pPr>
+        <w:ind w:left="5760" w:hanging="360"/>
+      </w:pPr>
+    </w:lvl>
+    <w:lvl w:ilvl="8" w:tplc="FFFFFFFF" w:tentative="1">
+      <w:start w:val="1"/>
+      <w:numFmt w:val="lowerRoman"/>
+      <w:lvlText w:val="%9."/>
+      <w:lvlJc w:val="right"/>
+      <w:pPr>
+        <w:ind w:left="6480" w:hanging="180"/>
+      </w:pPr>
+    </w:lvl>
+  </w:abstractNum>
+  <w:abstractNum w:abstractNumId="8" w15:restartNumberingAfterBreak="0">
     <w:nsid w:val="4C3607AF"/>
     <w:multiLevelType w:val="hybridMultilevel"/>
     <w:tmpl w:val="4560D6EC"/>
@@ -3742,7 +3220,7 @@
       </w:rPr>
     </w:lvl>
   </w:abstractNum>
-  <w:abstractNum w:abstractNumId="8" w15:restartNumberingAfterBreak="0">
+  <w:abstractNum w:abstractNumId="9" w15:restartNumberingAfterBreak="0">
     <w:nsid w:val="55031E22"/>
     <w:multiLevelType w:val="hybridMultilevel"/>
     <w:tmpl w:val="464E77D6"/>
@@ -3831,7 +3309,7 @@
       </w:pPr>
     </w:lvl>
   </w:abstractNum>
-  <w:abstractNum w:abstractNumId="9" w15:restartNumberingAfterBreak="0">
+  <w:abstractNum w:abstractNumId="10" w15:restartNumberingAfterBreak="0">
     <w:nsid w:val="62510A91"/>
     <w:multiLevelType w:val="hybridMultilevel"/>
     <w:tmpl w:val="3FEEE1E8"/>
@@ -3920,7 +3398,7 @@
       </w:pPr>
     </w:lvl>
   </w:abstractNum>
-  <w:abstractNum w:abstractNumId="10" w15:restartNumberingAfterBreak="0">
+  <w:abstractNum w:abstractNumId="11" w15:restartNumberingAfterBreak="0">
     <w:nsid w:val="6CB350AB"/>
     <w:multiLevelType w:val="hybridMultilevel"/>
     <w:tmpl w:val="60669FF8"/>
@@ -4009,7 +3487,7 @@
       </w:pPr>
     </w:lvl>
   </w:abstractNum>
-  <w:abstractNum w:abstractNumId="11" w15:restartNumberingAfterBreak="0">
+  <w:abstractNum w:abstractNumId="12" w15:restartNumberingAfterBreak="0">
     <w:nsid w:val="74C32586"/>
     <w:multiLevelType w:val="hybridMultilevel"/>
     <w:tmpl w:val="464E77D6"/>
@@ -4108,10 +3586,10 @@
     <w:abstractNumId w:val="5"/>
   </w:num>
   <w:num w:numId="4">
-    <w:abstractNumId w:val="9"/>
+    <w:abstractNumId w:val="10"/>
   </w:num>
   <w:num w:numId="5">
-    <w:abstractNumId w:val="8"/>
+    <w:abstractNumId w:val="9"/>
   </w:num>
   <w:num w:numId="6">
     <w:abstractNumId w:val="0"/>
@@ -4120,7 +3598,7 @@
     <w:abstractNumId w:val="2"/>
   </w:num>
   <w:num w:numId="8">
-    <w:abstractNumId w:val="11"/>
+    <w:abstractNumId w:val="12"/>
   </w:num>
   <w:num w:numId="9">
     <w:abstractNumId w:val="1"/>
@@ -4129,9 +3607,12 @@
     <w:abstractNumId w:val="6"/>
   </w:num>
   <w:num w:numId="11">
-    <w:abstractNumId w:val="10"/>
+    <w:abstractNumId w:val="11"/>
   </w:num>
   <w:num w:numId="12">
+    <w:abstractNumId w:val="8"/>
+  </w:num>
+  <w:num w:numId="13">
     <w:abstractNumId w:val="7"/>
   </w:num>
 </w:numbering>

</xml_diff>